<commit_message>
4.3/4.4 + added some features to kt4 app change
</commit_message>
<xml_diff>
--- a/documenten/kerntaak_4/4.4/script uitvoeren/script_uitvoeren_1.0.docx
+++ b/documenten/kerntaak_4/4.4/script uitvoeren/script_uitvoeren_1.0.docx
@@ -5,7 +5,9 @@
     <w:sdt>
       <w:sdtPr>
         <w:rPr>
+          <w:rFonts w:eastAsiaTheme="minorHAnsi"/>
           <w:color w:val="4472C4" w:themeColor="accent1"/>
+          <w:lang w:val="nl-NL"/>
         </w:rPr>
         <w:id w:val="1966922634"/>
         <w:docPartObj>
@@ -15,9 +17,7 @@
       </w:sdtPr>
       <w:sdtEndPr>
         <w:rPr>
-          <w:rFonts w:eastAsiaTheme="minorHAnsi"/>
           <w:color w:val="auto"/>
-          <w:lang w:val="nl-NL"/>
         </w:rPr>
       </w:sdtEndPr>
       <w:sdtContent>
@@ -164,6 +164,7 @@
             <w:dataBinding w:prefixMappings="xmlns:ns0='http://purl.org/dc/elements/1.1/' xmlns:ns1='http://schemas.openxmlformats.org/package/2006/metadata/core-properties' " w:xpath="/ns1:coreProperties[1]/ns0:subject[1]" w:storeItemID="{6C3C8BC8-F283-45AE-878A-BAB7291924A1}"/>
             <w:text/>
           </w:sdtPr>
+          <w:sdtEndPr/>
           <w:sdtContent>
             <w:p>
               <w:pPr>
@@ -280,6 +281,7 @@
                                     <w:calendar w:val="gregorian"/>
                                   </w:date>
                                 </w:sdtPr>
+                                <w:sdtEndPr/>
                                 <w:sdtContent>
                                   <w:p>
                                     <w:pPr>
@@ -326,6 +328,7 @@
                                     <w:dataBinding w:prefixMappings="xmlns:ns0='http://schemas.openxmlformats.org/officeDocument/2006/extended-properties' " w:xpath="/ns0:Properties[1]/ns0:Company[1]" w:storeItemID="{6668398D-A668-4E3E-A5EB-62B293D839F1}"/>
                                     <w:text/>
                                   </w:sdtPr>
+                                  <w:sdtEndPr/>
                                   <w:sdtContent>
                                     <w:r>
                                       <w:rPr>
@@ -357,6 +360,7 @@
                                     <w:dataBinding w:prefixMappings="xmlns:ns0='http://schemas.microsoft.com/office/2006/coverPageProps' " w:xpath="/ns0:CoverPageProperties[1]/ns0:CompanyAddress[1]" w:storeItemID="{55AF091B-3C7A-41E3-B477-F2FDAA23CFDA}"/>
                                     <w:text/>
                                   </w:sdtPr>
+                                  <w:sdtEndPr/>
                                   <w:sdtContent>
                                     <w:r>
                                       <w:rPr>
@@ -415,6 +419,7 @@
                               <w:calendar w:val="gregorian"/>
                             </w:date>
                           </w:sdtPr>
+                          <w:sdtEndPr/>
                           <w:sdtContent>
                             <w:p>
                               <w:pPr>
@@ -461,6 +466,7 @@
                               <w:dataBinding w:prefixMappings="xmlns:ns0='http://schemas.openxmlformats.org/officeDocument/2006/extended-properties' " w:xpath="/ns0:Properties[1]/ns0:Company[1]" w:storeItemID="{6668398D-A668-4E3E-A5EB-62B293D839F1}"/>
                               <w:text/>
                             </w:sdtPr>
+                            <w:sdtEndPr/>
                             <w:sdtContent>
                               <w:r>
                                 <w:rPr>
@@ -492,6 +498,7 @@
                               <w:dataBinding w:prefixMappings="xmlns:ns0='http://schemas.microsoft.com/office/2006/coverPageProps' " w:xpath="/ns0:CoverPageProperties[1]/ns0:CompanyAddress[1]" w:storeItemID="{55AF091B-3C7A-41E3-B477-F2FDAA23CFDA}"/>
                               <w:text/>
                             </w:sdtPr>
+                            <w:sdtEndPr/>
                             <w:sdtContent>
                               <w:r>
                                 <w:rPr>
@@ -572,20 +579,348 @@
         </w:p>
       </w:sdtContent>
     </w:sdt>
-    <w:p>
-      <w:r>
-        <w:lastRenderedPageBreak/>
+    <w:sdt>
+      <w:sdtPr>
+        <w:rPr>
+          <w:lang w:val="nl-NL"/>
+        </w:rPr>
+        <w:id w:val="-19708251"/>
+        <w:docPartObj>
+          <w:docPartGallery w:val="Table of Contents"/>
+          <w:docPartUnique/>
+        </w:docPartObj>
+      </w:sdtPr>
+      <w:sdtEndPr>
+        <w:rPr>
+          <w:rFonts w:asciiTheme="minorHAnsi" w:eastAsiaTheme="minorHAnsi" w:hAnsiTheme="minorHAnsi" w:cstheme="minorBidi"/>
+          <w:b/>
+          <w:bCs/>
+          <w:color w:val="auto"/>
+          <w:sz w:val="22"/>
+          <w:szCs w:val="22"/>
+        </w:rPr>
+      </w:sdtEndPr>
+      <w:sdtContent>
+        <w:p>
+          <w:pPr>
+            <w:pStyle w:val="Kopvaninhoudsopgave"/>
+          </w:pPr>
+          <w:r>
+            <w:rPr>
+              <w:lang w:val="nl-NL"/>
+            </w:rPr>
+            <w:t>Inhoud</w:t>
+          </w:r>
+        </w:p>
+        <w:p>
+          <w:pPr>
+            <w:pStyle w:val="Inhopg1"/>
+            <w:tabs>
+              <w:tab w:val="right" w:leader="dot" w:pos="9062"/>
+            </w:tabs>
+            <w:rPr>
+              <w:noProof/>
+            </w:rPr>
+          </w:pPr>
+          <w:r>
+            <w:fldChar w:fldCharType="begin"/>
+          </w:r>
+          <w:r>
+            <w:instrText xml:space="preserve"> TOC \o "1-3" \h \z \u </w:instrText>
+          </w:r>
+          <w:r>
+            <w:fldChar w:fldCharType="separate"/>
+          </w:r>
+          <w:hyperlink w:anchor="_Toc516130046" w:history="1">
+            <w:r>
+              <w:rPr>
+                <w:rStyle w:val="Hyperlink"/>
+                <w:noProof/>
+              </w:rPr>
+              <w:t>Wat moest er veranderd worden?</w:t>
+            </w:r>
+            <w:r>
+              <w:rPr>
+                <w:noProof/>
+                <w:webHidden/>
+              </w:rPr>
+              <w:tab/>
+            </w:r>
+            <w:r>
+              <w:rPr>
+                <w:noProof/>
+                <w:webHidden/>
+              </w:rPr>
+              <w:fldChar w:fldCharType="begin"/>
+            </w:r>
+            <w:r>
+              <w:rPr>
+                <w:noProof/>
+                <w:webHidden/>
+              </w:rPr>
+              <w:instrText xml:space="preserve"> PAGEREF _Toc516130046 \h </w:instrText>
+            </w:r>
+            <w:r>
+              <w:rPr>
+                <w:noProof/>
+                <w:webHidden/>
+              </w:rPr>
+            </w:r>
+            <w:r>
+              <w:rPr>
+                <w:noProof/>
+                <w:webHidden/>
+              </w:rPr>
+              <w:fldChar w:fldCharType="separate"/>
+            </w:r>
+            <w:r>
+              <w:rPr>
+                <w:noProof/>
+                <w:webHidden/>
+              </w:rPr>
+              <w:t>2</w:t>
+            </w:r>
+            <w:r>
+              <w:rPr>
+                <w:noProof/>
+                <w:webHidden/>
+              </w:rPr>
+              <w:fldChar w:fldCharType="end"/>
+            </w:r>
+          </w:hyperlink>
+        </w:p>
+        <w:p>
+          <w:pPr>
+            <w:pStyle w:val="Inhopg1"/>
+            <w:tabs>
+              <w:tab w:val="right" w:leader="dot" w:pos="9062"/>
+            </w:tabs>
+            <w:rPr>
+              <w:noProof/>
+            </w:rPr>
+          </w:pPr>
+          <w:hyperlink w:anchor="_Toc516130047" w:history="1">
+            <w:r>
+              <w:rPr>
+                <w:rStyle w:val="Hyperlink"/>
+                <w:noProof/>
+              </w:rPr>
+              <w:t>Hoe zijn de aanpassingen geïmplementeerd?</w:t>
+            </w:r>
+            <w:r>
+              <w:rPr>
+                <w:noProof/>
+                <w:webHidden/>
+              </w:rPr>
+              <w:tab/>
+            </w:r>
+            <w:r>
+              <w:rPr>
+                <w:noProof/>
+                <w:webHidden/>
+              </w:rPr>
+              <w:fldChar w:fldCharType="begin"/>
+            </w:r>
+            <w:r>
+              <w:rPr>
+                <w:noProof/>
+                <w:webHidden/>
+              </w:rPr>
+              <w:instrText xml:space="preserve"> PAGEREF _Toc516130047 \h </w:instrText>
+            </w:r>
+            <w:r>
+              <w:rPr>
+                <w:noProof/>
+                <w:webHidden/>
+              </w:rPr>
+            </w:r>
+            <w:r>
+              <w:rPr>
+                <w:noProof/>
+                <w:webHidden/>
+              </w:rPr>
+              <w:fldChar w:fldCharType="separate"/>
+            </w:r>
+            <w:r>
+              <w:rPr>
+                <w:noProof/>
+                <w:webHidden/>
+              </w:rPr>
+              <w:t>2</w:t>
+            </w:r>
+            <w:r>
+              <w:rPr>
+                <w:noProof/>
+                <w:webHidden/>
+              </w:rPr>
+              <w:fldChar w:fldCharType="end"/>
+            </w:r>
+          </w:hyperlink>
+        </w:p>
+        <w:p>
+          <w:pPr>
+            <w:pStyle w:val="Inhopg2"/>
+            <w:tabs>
+              <w:tab w:val="right" w:leader="dot" w:pos="9062"/>
+            </w:tabs>
+            <w:rPr>
+              <w:noProof/>
+            </w:rPr>
+          </w:pPr>
+          <w:hyperlink w:anchor="_Toc516130048" w:history="1">
+            <w:r>
+              <w:rPr>
+                <w:rStyle w:val="Hyperlink"/>
+                <w:noProof/>
+              </w:rPr>
+              <w:t>Code</w:t>
+            </w:r>
+            <w:r>
+              <w:rPr>
+                <w:noProof/>
+                <w:webHidden/>
+              </w:rPr>
+              <w:tab/>
+            </w:r>
+            <w:r>
+              <w:rPr>
+                <w:noProof/>
+                <w:webHidden/>
+              </w:rPr>
+              <w:fldChar w:fldCharType="begin"/>
+            </w:r>
+            <w:r>
+              <w:rPr>
+                <w:noProof/>
+                <w:webHidden/>
+              </w:rPr>
+              <w:instrText xml:space="preserve"> PAGEREF _Toc516130048 \h </w:instrText>
+            </w:r>
+            <w:r>
+              <w:rPr>
+                <w:noProof/>
+                <w:webHidden/>
+              </w:rPr>
+            </w:r>
+            <w:r>
+              <w:rPr>
+                <w:noProof/>
+                <w:webHidden/>
+              </w:rPr>
+              <w:fldChar w:fldCharType="separate"/>
+            </w:r>
+            <w:r>
+              <w:rPr>
+                <w:noProof/>
+                <w:webHidden/>
+              </w:rPr>
+              <w:t>2</w:t>
+            </w:r>
+            <w:r>
+              <w:rPr>
+                <w:noProof/>
+                <w:webHidden/>
+              </w:rPr>
+              <w:fldChar w:fldCharType="end"/>
+            </w:r>
+          </w:hyperlink>
+        </w:p>
+        <w:p>
+          <w:pPr>
+            <w:pStyle w:val="Inhopg2"/>
+            <w:tabs>
+              <w:tab w:val="right" w:leader="dot" w:pos="9062"/>
+            </w:tabs>
+            <w:rPr>
+              <w:noProof/>
+            </w:rPr>
+          </w:pPr>
+          <w:hyperlink w:anchor="_Toc516130049" w:history="1">
+            <w:r>
+              <w:rPr>
+                <w:rStyle w:val="Hyperlink"/>
+                <w:noProof/>
+              </w:rPr>
+              <w:t>Staafdiagram genereren</w:t>
+            </w:r>
+            <w:r>
+              <w:rPr>
+                <w:noProof/>
+                <w:webHidden/>
+              </w:rPr>
+              <w:tab/>
+            </w:r>
+            <w:r>
+              <w:rPr>
+                <w:noProof/>
+                <w:webHidden/>
+              </w:rPr>
+              <w:fldChar w:fldCharType="begin"/>
+            </w:r>
+            <w:r>
+              <w:rPr>
+                <w:noProof/>
+                <w:webHidden/>
+              </w:rPr>
+              <w:instrText xml:space="preserve"> PAGEREF _Toc516130049 \h </w:instrText>
+            </w:r>
+            <w:r>
+              <w:rPr>
+                <w:noProof/>
+                <w:webHidden/>
+              </w:rPr>
+            </w:r>
+            <w:r>
+              <w:rPr>
+                <w:noProof/>
+                <w:webHidden/>
+              </w:rPr>
+              <w:fldChar w:fldCharType="separate"/>
+            </w:r>
+            <w:r>
+              <w:rPr>
+                <w:noProof/>
+                <w:webHidden/>
+              </w:rPr>
+              <w:t>3</w:t>
+            </w:r>
+            <w:r>
+              <w:rPr>
+                <w:noProof/>
+                <w:webHidden/>
+              </w:rPr>
+              <w:fldChar w:fldCharType="end"/>
+            </w:r>
+          </w:hyperlink>
+        </w:p>
+        <w:p>
+          <w:r>
+            <w:rPr>
+              <w:b/>
+              <w:bCs/>
+            </w:rPr>
+            <w:fldChar w:fldCharType="end"/>
+          </w:r>
+        </w:p>
+      </w:sdtContent>
+    </w:sdt>
+    <w:p>
+      <w:r>
         <w:br w:type="page"/>
       </w:r>
+      <w:bookmarkStart w:id="0" w:name="_GoBack"/>
+      <w:bookmarkEnd w:id="0"/>
     </w:p>
     <w:p>
       <w:pPr>
         <w:pStyle w:val="Kop1"/>
       </w:pPr>
+      <w:bookmarkStart w:id="1" w:name="_Toc516130046"/>
       <w:r>
         <w:lastRenderedPageBreak/>
         <w:t>Wat moest er veranderd worden?</w:t>
       </w:r>
+      <w:bookmarkEnd w:id="1"/>
     </w:p>
     <w:p/>
     <w:p>
@@ -612,8 +947,13 @@
       <w:pPr>
         <w:pStyle w:val="Kop1"/>
       </w:pPr>
-      <w:r>
-        <w:t xml:space="preserve">Hoe zijn de aanpassingen geïmplementeerd? </w:t>
+      <w:bookmarkStart w:id="2" w:name="_Toc516130047"/>
+      <w:r>
+        <w:t>Hoe zijn de aanpassingen geïmplementeerd?</w:t>
+      </w:r>
+      <w:bookmarkEnd w:id="2"/>
+      <w:r>
+        <w:t xml:space="preserve"> </w:t>
       </w:r>
     </w:p>
     <w:p/>
@@ -621,9 +961,11 @@
       <w:pPr>
         <w:pStyle w:val="Kop2"/>
       </w:pPr>
+      <w:bookmarkStart w:id="3" w:name="_Toc516130048"/>
       <w:r>
         <w:t>Code</w:t>
       </w:r>
+      <w:bookmarkEnd w:id="3"/>
     </w:p>
     <w:p/>
     <w:p>
@@ -910,13 +1252,7 @@
         <w:rPr>
           <w:sz w:val="24"/>
         </w:rPr>
-        <w:t xml:space="preserve"> pagina kunnen de datums worden ingevuld. </w:t>
-      </w:r>
-      <w:r>
-        <w:rPr>
-          <w:sz w:val="24"/>
-        </w:rPr>
-        <w:t xml:space="preserve">Na het invullen van de datums </w:t>
+        <w:t xml:space="preserve"> pagina kunnen de datums worden ingevuld. Na het invullen van de datums </w:t>
       </w:r>
       <w:r>
         <w:rPr>
@@ -1029,10 +1365,580 @@
     </w:p>
     <w:p>
       <w:pPr>
-        <w:rPr>
-          <w:sz w:val="24"/>
-        </w:rPr>
-      </w:pPr>
+        <w:pStyle w:val="Kop2"/>
+      </w:pPr>
+      <w:bookmarkStart w:id="4" w:name="_Toc516130049"/>
+      <w:r>
+        <w:t>Staafdiagram genereren</w:t>
+      </w:r>
+      <w:bookmarkEnd w:id="4"/>
+    </w:p>
+    <w:p>
+      <w:pPr>
+        <w:rPr>
+          <w:sz w:val="24"/>
+        </w:rPr>
+      </w:pPr>
+    </w:p>
+    <w:p>
+      <w:pPr>
+        <w:rPr>
+          <w:sz w:val="24"/>
+        </w:rPr>
+      </w:pPr>
+      <w:r>
+        <w:rPr>
+          <w:sz w:val="24"/>
+        </w:rPr>
+        <w:t xml:space="preserve">Vanaf hier stuurt de route de gebruiker naar de </w:t>
+      </w:r>
+      <w:proofErr w:type="spellStart"/>
+      <w:r>
+        <w:rPr>
+          <w:sz w:val="24"/>
+        </w:rPr>
+        <w:t>owndate</w:t>
+      </w:r>
+      <w:proofErr w:type="spellEnd"/>
+      <w:r>
+        <w:rPr>
+          <w:sz w:val="24"/>
+        </w:rPr>
+        <w:t xml:space="preserve"> functie in de </w:t>
+      </w:r>
+      <w:proofErr w:type="spellStart"/>
+      <w:r>
+        <w:rPr>
+          <w:sz w:val="24"/>
+        </w:rPr>
+        <w:t>chartcontroller</w:t>
+      </w:r>
+      <w:proofErr w:type="spellEnd"/>
+      <w:r>
+        <w:rPr>
+          <w:sz w:val="24"/>
+        </w:rPr>
+        <w:t xml:space="preserve">. Hier wordt eerst een nieuwe instantie aangemaakt van de class die we gebruiken om de staafdiagrammen te genereren. Hier gebruiken we </w:t>
+      </w:r>
+      <w:proofErr w:type="spellStart"/>
+      <w:r>
+        <w:rPr>
+          <w:sz w:val="24"/>
+        </w:rPr>
+        <w:t>Lavacharts</w:t>
+      </w:r>
+      <w:proofErr w:type="spellEnd"/>
+      <w:r>
+        <w:rPr>
+          <w:sz w:val="24"/>
+        </w:rPr>
+        <w:t xml:space="preserve"> voor.</w:t>
+      </w:r>
+    </w:p>
+    <w:p>
+      <w:pPr>
+        <w:rPr>
+          <w:sz w:val="24"/>
+        </w:rPr>
+      </w:pPr>
+      <w:r>
+        <w:rPr>
+          <w:noProof/>
+        </w:rPr>
+        <w:drawing>
+          <wp:inline distT="0" distB="0" distL="0" distR="0" wp14:anchorId="63ECF349" wp14:editId="483E6920">
+            <wp:extent cx="4781550" cy="1704975"/>
+            <wp:effectExtent l="0" t="0" r="0" b="9525"/>
+            <wp:docPr id="3" name="Afbeelding 3"/>
+            <wp:cNvGraphicFramePr>
+              <a:graphicFrameLocks xmlns:a="http://schemas.openxmlformats.org/drawingml/2006/main" noChangeAspect="1"/>
+            </wp:cNvGraphicFramePr>
+            <a:graphic xmlns:a="http://schemas.openxmlformats.org/drawingml/2006/main">
+              <a:graphicData uri="http://schemas.openxmlformats.org/drawingml/2006/picture">
+                <pic:pic xmlns:pic="http://schemas.openxmlformats.org/drawingml/2006/picture">
+                  <pic:nvPicPr>
+                    <pic:cNvPr id="1" name=""/>
+                    <pic:cNvPicPr/>
+                  </pic:nvPicPr>
+                  <pic:blipFill>
+                    <a:blip r:embed="rId11"/>
+                    <a:stretch>
+                      <a:fillRect/>
+                    </a:stretch>
+                  </pic:blipFill>
+                  <pic:spPr>
+                    <a:xfrm>
+                      <a:off x="0" y="0"/>
+                      <a:ext cx="4781550" cy="1704975"/>
+                    </a:xfrm>
+                    <a:prstGeom prst="rect">
+                      <a:avLst/>
+                    </a:prstGeom>
+                  </pic:spPr>
+                </pic:pic>
+              </a:graphicData>
+            </a:graphic>
+          </wp:inline>
+        </w:drawing>
+      </w:r>
+    </w:p>
+    <w:p>
+      <w:pPr>
+        <w:rPr>
+          <w:sz w:val="24"/>
+        </w:rPr>
+      </w:pPr>
+    </w:p>
+    <w:p>
+      <w:pPr>
+        <w:rPr>
+          <w:sz w:val="24"/>
+        </w:rPr>
+      </w:pPr>
+      <w:r>
+        <w:rPr>
+          <w:sz w:val="24"/>
+        </w:rPr>
+        <w:t xml:space="preserve">Hierna worden er variabelen gemaakt van de ingevoerde datums. Deze datums zijn vanuit het form meegegeven via de </w:t>
+      </w:r>
+      <w:proofErr w:type="spellStart"/>
+      <w:r>
+        <w:rPr>
+          <w:sz w:val="24"/>
+        </w:rPr>
+        <w:t>request</w:t>
+      </w:r>
+      <w:proofErr w:type="spellEnd"/>
+      <w:r>
+        <w:rPr>
+          <w:sz w:val="24"/>
+        </w:rPr>
+        <w:t xml:space="preserve"> variabele.</w:t>
+      </w:r>
+    </w:p>
+    <w:p>
+      <w:pPr>
+        <w:rPr>
+          <w:sz w:val="24"/>
+        </w:rPr>
+      </w:pPr>
+      <w:r>
+        <w:rPr>
+          <w:noProof/>
+        </w:rPr>
+        <w:drawing>
+          <wp:anchor distT="0" distB="0" distL="114300" distR="114300" simplePos="0" relativeHeight="251661312" behindDoc="0" locked="0" layoutInCell="1" allowOverlap="1" wp14:anchorId="4D19BF6D">
+            <wp:simplePos x="0" y="0"/>
+            <wp:positionH relativeFrom="column">
+              <wp:posOffset>-147320</wp:posOffset>
+            </wp:positionH>
+            <wp:positionV relativeFrom="paragraph">
+              <wp:posOffset>163195</wp:posOffset>
+            </wp:positionV>
+            <wp:extent cx="3352800" cy="590550"/>
+            <wp:effectExtent l="0" t="0" r="0" b="0"/>
+            <wp:wrapSquare wrapText="bothSides"/>
+            <wp:docPr id="4" name="Afbeelding 4"/>
+            <wp:cNvGraphicFramePr>
+              <a:graphicFrameLocks xmlns:a="http://schemas.openxmlformats.org/drawingml/2006/main" noChangeAspect="1"/>
+            </wp:cNvGraphicFramePr>
+            <a:graphic xmlns:a="http://schemas.openxmlformats.org/drawingml/2006/main">
+              <a:graphicData uri="http://schemas.openxmlformats.org/drawingml/2006/picture">
+                <pic:pic xmlns:pic="http://schemas.openxmlformats.org/drawingml/2006/picture">
+                  <pic:nvPicPr>
+                    <pic:cNvPr id="1" name=""/>
+                    <pic:cNvPicPr/>
+                  </pic:nvPicPr>
+                  <pic:blipFill>
+                    <a:blip r:embed="rId12">
+                      <a:extLst>
+                        <a:ext uri="{28A0092B-C50C-407E-A947-70E740481C1C}">
+                          <a14:useLocalDpi xmlns:a14="http://schemas.microsoft.com/office/drawing/2010/main" val="0"/>
+                        </a:ext>
+                      </a:extLst>
+                    </a:blip>
+                    <a:stretch>
+                      <a:fillRect/>
+                    </a:stretch>
+                  </pic:blipFill>
+                  <pic:spPr>
+                    <a:xfrm>
+                      <a:off x="0" y="0"/>
+                      <a:ext cx="3352800" cy="590550"/>
+                    </a:xfrm>
+                    <a:prstGeom prst="rect">
+                      <a:avLst/>
+                    </a:prstGeom>
+                  </pic:spPr>
+                </pic:pic>
+              </a:graphicData>
+            </a:graphic>
+            <wp14:sizeRelH relativeFrom="page">
+              <wp14:pctWidth>0</wp14:pctWidth>
+            </wp14:sizeRelH>
+            <wp14:sizeRelV relativeFrom="page">
+              <wp14:pctHeight>0</wp14:pctHeight>
+            </wp14:sizeRelV>
+          </wp:anchor>
+        </w:drawing>
+      </w:r>
+    </w:p>
+    <w:p>
+      <w:pPr>
+        <w:rPr>
+          <w:sz w:val="24"/>
+        </w:rPr>
+      </w:pPr>
+    </w:p>
+    <w:p>
+      <w:pPr>
+        <w:rPr>
+          <w:sz w:val="24"/>
+        </w:rPr>
+      </w:pPr>
+    </w:p>
+    <w:p>
+      <w:pPr>
+        <w:rPr>
+          <w:sz w:val="24"/>
+        </w:rPr>
+      </w:pPr>
+      <w:r>
+        <w:rPr>
+          <w:noProof/>
+        </w:rPr>
+        <w:drawing>
+          <wp:anchor distT="0" distB="0" distL="114300" distR="114300" simplePos="0" relativeHeight="251662336" behindDoc="0" locked="0" layoutInCell="1" allowOverlap="1" wp14:anchorId="5875A764">
+            <wp:simplePos x="0" y="0"/>
+            <wp:positionH relativeFrom="page">
+              <wp:align>left</wp:align>
+            </wp:positionH>
+            <wp:positionV relativeFrom="paragraph">
+              <wp:posOffset>276727</wp:posOffset>
+            </wp:positionV>
+            <wp:extent cx="7621905" cy="1108208"/>
+            <wp:effectExtent l="0" t="0" r="0" b="0"/>
+            <wp:wrapSquare wrapText="bothSides"/>
+            <wp:docPr id="7" name="Afbeelding 7"/>
+            <wp:cNvGraphicFramePr>
+              <a:graphicFrameLocks xmlns:a="http://schemas.openxmlformats.org/drawingml/2006/main" noChangeAspect="1"/>
+            </wp:cNvGraphicFramePr>
+            <a:graphic xmlns:a="http://schemas.openxmlformats.org/drawingml/2006/main">
+              <a:graphicData uri="http://schemas.openxmlformats.org/drawingml/2006/picture">
+                <pic:pic xmlns:pic="http://schemas.openxmlformats.org/drawingml/2006/picture">
+                  <pic:nvPicPr>
+                    <pic:cNvPr id="1" name=""/>
+                    <pic:cNvPicPr/>
+                  </pic:nvPicPr>
+                  <pic:blipFill>
+                    <a:blip r:embed="rId13">
+                      <a:extLst>
+                        <a:ext uri="{28A0092B-C50C-407E-A947-70E740481C1C}">
+                          <a14:useLocalDpi xmlns:a14="http://schemas.microsoft.com/office/drawing/2010/main" val="0"/>
+                        </a:ext>
+                      </a:extLst>
+                    </a:blip>
+                    <a:stretch>
+                      <a:fillRect/>
+                    </a:stretch>
+                  </pic:blipFill>
+                  <pic:spPr>
+                    <a:xfrm>
+                      <a:off x="0" y="0"/>
+                      <a:ext cx="7621905" cy="1108208"/>
+                    </a:xfrm>
+                    <a:prstGeom prst="rect">
+                      <a:avLst/>
+                    </a:prstGeom>
+                  </pic:spPr>
+                </pic:pic>
+              </a:graphicData>
+            </a:graphic>
+            <wp14:sizeRelH relativeFrom="page">
+              <wp14:pctWidth>0</wp14:pctWidth>
+            </wp14:sizeRelH>
+            <wp14:sizeRelV relativeFrom="page">
+              <wp14:pctHeight>0</wp14:pctHeight>
+            </wp14:sizeRelV>
+          </wp:anchor>
+        </w:drawing>
+      </w:r>
+      <w:r>
+        <w:rPr>
+          <w:sz w:val="24"/>
+        </w:rPr>
+        <w:t xml:space="preserve">Nu deze variabelen zijn bepaald kunnen ze worden gebruikt in de SQL </w:t>
+      </w:r>
+      <w:proofErr w:type="spellStart"/>
+      <w:r>
+        <w:rPr>
+          <w:sz w:val="24"/>
+        </w:rPr>
+        <w:t>queries</w:t>
+      </w:r>
+      <w:proofErr w:type="spellEnd"/>
+      <w:r>
+        <w:rPr>
+          <w:sz w:val="24"/>
+        </w:rPr>
+        <w:t xml:space="preserve">. </w:t>
+      </w:r>
+    </w:p>
+    <w:p>
+      <w:pPr>
+        <w:rPr>
+          <w:sz w:val="24"/>
+        </w:rPr>
+      </w:pPr>
+    </w:p>
+    <w:p>
+      <w:pPr>
+        <w:rPr>
+          <w:sz w:val="24"/>
+        </w:rPr>
+      </w:pPr>
+      <w:r>
+        <w:rPr>
+          <w:sz w:val="24"/>
+        </w:rPr>
+        <w:t xml:space="preserve">De drie </w:t>
+      </w:r>
+      <w:proofErr w:type="spellStart"/>
+      <w:r>
+        <w:rPr>
+          <w:sz w:val="24"/>
+        </w:rPr>
+        <w:t>queries</w:t>
+      </w:r>
+      <w:proofErr w:type="spellEnd"/>
+      <w:r>
+        <w:rPr>
+          <w:sz w:val="24"/>
+        </w:rPr>
+        <w:t xml:space="preserve"> die uit worden gevoerd zijn voor het ophalen van de verschillende stemopties (niet leuke dag, neutrale dag en leuke dag).</w:t>
+      </w:r>
+    </w:p>
+    <w:p>
+      <w:pPr>
+        <w:rPr>
+          <w:sz w:val="24"/>
+        </w:rPr>
+      </w:pPr>
+      <w:r>
+        <w:rPr>
+          <w:sz w:val="24"/>
+        </w:rPr>
+        <w:lastRenderedPageBreak/>
+        <w:t>Eerst wordt er een query gedaan waarmee de stemmen worden opgehaald binnen de twee ingevoerde datums. Omdat je op deze manier alleen de nummers krijgt te zien van het gekozen antwoord worden de resultaten van de query na afloop bij elkaar opgeteld.</w:t>
+      </w:r>
+    </w:p>
+    <w:p>
+      <w:pPr>
+        <w:rPr>
+          <w:sz w:val="24"/>
+        </w:rPr>
+      </w:pPr>
+    </w:p>
+    <w:p>
+      <w:pPr>
+        <w:rPr>
+          <w:noProof/>
+        </w:rPr>
+      </w:pPr>
+      <w:r>
+        <w:rPr>
+          <w:sz w:val="24"/>
+        </w:rPr>
+        <w:t>Hierna komt de configuratie voor het maken van het staafdiagram.</w:t>
+      </w:r>
+      <w:r>
+        <w:rPr>
+          <w:noProof/>
+        </w:rPr>
+        <w:t xml:space="preserve"> </w:t>
+      </w:r>
+    </w:p>
+    <w:p>
+      <w:pPr>
+        <w:rPr>
+          <w:noProof/>
+        </w:rPr>
+      </w:pPr>
+      <w:r>
+        <w:rPr>
+          <w:noProof/>
+        </w:rPr>
+        <w:drawing>
+          <wp:inline distT="0" distB="0" distL="0" distR="0" wp14:anchorId="273C407B" wp14:editId="1BEF5F4E">
+            <wp:extent cx="5572125" cy="2162175"/>
+            <wp:effectExtent l="0" t="0" r="9525" b="9525"/>
+            <wp:docPr id="8" name="Afbeelding 8"/>
+            <wp:cNvGraphicFramePr>
+              <a:graphicFrameLocks xmlns:a="http://schemas.openxmlformats.org/drawingml/2006/main" noChangeAspect="1"/>
+            </wp:cNvGraphicFramePr>
+            <a:graphic xmlns:a="http://schemas.openxmlformats.org/drawingml/2006/main">
+              <a:graphicData uri="http://schemas.openxmlformats.org/drawingml/2006/picture">
+                <pic:pic xmlns:pic="http://schemas.openxmlformats.org/drawingml/2006/picture">
+                  <pic:nvPicPr>
+                    <pic:cNvPr id="1" name=""/>
+                    <pic:cNvPicPr/>
+                  </pic:nvPicPr>
+                  <pic:blipFill>
+                    <a:blip r:embed="rId14"/>
+                    <a:stretch>
+                      <a:fillRect/>
+                    </a:stretch>
+                  </pic:blipFill>
+                  <pic:spPr>
+                    <a:xfrm>
+                      <a:off x="0" y="0"/>
+                      <a:ext cx="5572125" cy="2162175"/>
+                    </a:xfrm>
+                    <a:prstGeom prst="rect">
+                      <a:avLst/>
+                    </a:prstGeom>
+                  </pic:spPr>
+                </pic:pic>
+              </a:graphicData>
+            </a:graphic>
+          </wp:inline>
+        </w:drawing>
+      </w:r>
+    </w:p>
+    <w:p>
+      <w:pPr>
+        <w:rPr>
+          <w:noProof/>
+          <w:sz w:val="24"/>
+        </w:rPr>
+      </w:pPr>
+      <w:r>
+        <w:rPr>
+          <w:noProof/>
+          <w:sz w:val="24"/>
+        </w:rPr>
+        <w:t xml:space="preserve">Er worden hier namen gegeven die worden gebruikt in het staafdiagram en de data die in de queries zijn opgehaald worden aan de namen gekoppeld. </w:t>
+      </w:r>
+    </w:p>
+    <w:p>
+      <w:pPr>
+        <w:rPr>
+          <w:sz w:val="24"/>
+        </w:rPr>
+      </w:pPr>
+      <w:r>
+        <w:rPr>
+          <w:sz w:val="24"/>
+        </w:rPr>
+        <w:t xml:space="preserve">Als dit allemaal is gedaan kan de data naar een view worden gestuurd. </w:t>
+      </w:r>
+    </w:p>
+    <w:p>
+      <w:pPr>
+        <w:rPr>
+          <w:sz w:val="24"/>
+        </w:rPr>
+      </w:pPr>
+      <w:r>
+        <w:rPr>
+          <w:noProof/>
+        </w:rPr>
+        <w:drawing>
+          <wp:inline distT="0" distB="0" distL="0" distR="0" wp14:anchorId="1AFEA9C8" wp14:editId="31F1F2FB">
+            <wp:extent cx="4467225" cy="2038350"/>
+            <wp:effectExtent l="0" t="0" r="9525" b="0"/>
+            <wp:docPr id="9" name="Afbeelding 9"/>
+            <wp:cNvGraphicFramePr>
+              <a:graphicFrameLocks xmlns:a="http://schemas.openxmlformats.org/drawingml/2006/main" noChangeAspect="1"/>
+            </wp:cNvGraphicFramePr>
+            <a:graphic xmlns:a="http://schemas.openxmlformats.org/drawingml/2006/main">
+              <a:graphicData uri="http://schemas.openxmlformats.org/drawingml/2006/picture">
+                <pic:pic xmlns:pic="http://schemas.openxmlformats.org/drawingml/2006/picture">
+                  <pic:nvPicPr>
+                    <pic:cNvPr id="1" name=""/>
+                    <pic:cNvPicPr/>
+                  </pic:nvPicPr>
+                  <pic:blipFill>
+                    <a:blip r:embed="rId15"/>
+                    <a:stretch>
+                      <a:fillRect/>
+                    </a:stretch>
+                  </pic:blipFill>
+                  <pic:spPr>
+                    <a:xfrm>
+                      <a:off x="0" y="0"/>
+                      <a:ext cx="4467225" cy="2038350"/>
+                    </a:xfrm>
+                    <a:prstGeom prst="rect">
+                      <a:avLst/>
+                    </a:prstGeom>
+                  </pic:spPr>
+                </pic:pic>
+              </a:graphicData>
+            </a:graphic>
+          </wp:inline>
+        </w:drawing>
+      </w:r>
+    </w:p>
+    <w:p>
+      <w:pPr>
+        <w:rPr>
+          <w:sz w:val="24"/>
+        </w:rPr>
+      </w:pPr>
+      <w:r>
+        <w:rPr>
+          <w:sz w:val="24"/>
+        </w:rPr>
+        <w:t xml:space="preserve">Het enige wat er nu nog moet gebeuren is het plaatsen van het diagram in de view. </w:t>
+      </w:r>
+    </w:p>
+    <w:p>
+      <w:pPr>
+        <w:rPr>
+          <w:sz w:val="24"/>
+        </w:rPr>
+      </w:pPr>
+      <w:r>
+        <w:rPr>
+          <w:noProof/>
+        </w:rPr>
+        <w:drawing>
+          <wp:inline distT="0" distB="0" distL="0" distR="0" wp14:anchorId="4825E4F0" wp14:editId="56FF8CBF">
+            <wp:extent cx="5760720" cy="514985"/>
+            <wp:effectExtent l="0" t="0" r="0" b="0"/>
+            <wp:docPr id="10" name="Afbeelding 10"/>
+            <wp:cNvGraphicFramePr>
+              <a:graphicFrameLocks xmlns:a="http://schemas.openxmlformats.org/drawingml/2006/main" noChangeAspect="1"/>
+            </wp:cNvGraphicFramePr>
+            <a:graphic xmlns:a="http://schemas.openxmlformats.org/drawingml/2006/main">
+              <a:graphicData uri="http://schemas.openxmlformats.org/drawingml/2006/picture">
+                <pic:pic xmlns:pic="http://schemas.openxmlformats.org/drawingml/2006/picture">
+                  <pic:nvPicPr>
+                    <pic:cNvPr id="1" name=""/>
+                    <pic:cNvPicPr/>
+                  </pic:nvPicPr>
+                  <pic:blipFill>
+                    <a:blip r:embed="rId16"/>
+                    <a:stretch>
+                      <a:fillRect/>
+                    </a:stretch>
+                  </pic:blipFill>
+                  <pic:spPr>
+                    <a:xfrm>
+                      <a:off x="0" y="0"/>
+                      <a:ext cx="5760720" cy="514985"/>
+                    </a:xfrm>
+                    <a:prstGeom prst="rect">
+                      <a:avLst/>
+                    </a:prstGeom>
+                  </pic:spPr>
+                </pic:pic>
+              </a:graphicData>
+            </a:graphic>
+          </wp:inline>
+        </w:drawing>
+      </w:r>
     </w:p>
     <w:p>
       <w:pPr>
@@ -1602,6 +2508,57 @@
       <w:szCs w:val="18"/>
     </w:rPr>
   </w:style>
+  <w:style w:type="paragraph" w:styleId="Kopvaninhoudsopgave">
+    <w:name w:val="TOC Heading"/>
+    <w:basedOn w:val="Kop1"/>
+    <w:next w:val="Standaard"/>
+    <w:uiPriority w:val="39"/>
+    <w:unhideWhenUsed/>
+    <w:qFormat/>
+    <w:rsid w:val="00C35CBB"/>
+    <w:pPr>
+      <w:outlineLvl w:val="9"/>
+    </w:pPr>
+    <w:rPr>
+      <w:lang w:val="en-US"/>
+    </w:rPr>
+  </w:style>
+  <w:style w:type="paragraph" w:styleId="Inhopg1">
+    <w:name w:val="toc 1"/>
+    <w:basedOn w:val="Standaard"/>
+    <w:next w:val="Standaard"/>
+    <w:autoRedefine/>
+    <w:uiPriority w:val="39"/>
+    <w:unhideWhenUsed/>
+    <w:rsid w:val="00C35CBB"/>
+    <w:pPr>
+      <w:spacing w:after="100"/>
+    </w:pPr>
+  </w:style>
+  <w:style w:type="paragraph" w:styleId="Inhopg2">
+    <w:name w:val="toc 2"/>
+    <w:basedOn w:val="Standaard"/>
+    <w:next w:val="Standaard"/>
+    <w:autoRedefine/>
+    <w:uiPriority w:val="39"/>
+    <w:unhideWhenUsed/>
+    <w:rsid w:val="00C35CBB"/>
+    <w:pPr>
+      <w:spacing w:after="100"/>
+      <w:ind w:left="220"/>
+    </w:pPr>
+  </w:style>
+  <w:style w:type="character" w:styleId="Hyperlink">
+    <w:name w:val="Hyperlink"/>
+    <w:basedOn w:val="Standaardalinea-lettertype"/>
+    <w:uiPriority w:val="99"/>
+    <w:unhideWhenUsed/>
+    <w:rsid w:val="00C35CBB"/>
+    <w:rPr>
+      <w:color w:val="0563C1" w:themeColor="hyperlink"/>
+      <w:u w:val="single"/>
+    </w:rPr>
+  </w:style>
 </w:styles>
 </file>
 
@@ -1726,6 +2683,7 @@
   </w:compat>
   <w:rsids>
     <w:rsidRoot w:val="00342078"/>
+    <w:rsid w:val="00131D39"/>
     <w:rsid w:val="00342078"/>
   </w:rsids>
   <m:mathPr>

</xml_diff>